<commit_message>
Ajout de deux nouveaux objectifs pour la formation
</commit_message>
<xml_diff>
--- a/rapport.docx
+++ b/rapport.docx
@@ -137,6 +137,74 @@
           <w:lang w:val="fr-FR"/>
         </w:rPr>
         <w:t>Devenir un développeur mobile.</w:t>
+      </w:r>
+    </w:p>
+    <w:p>
+      <w:pPr>
+        <w:pStyle w:val="Paragraphedeliste"/>
+        <w:numPr>
+          <w:ilvl w:val="0"/>
+          <w:numId w:val="1"/>
+        </w:numPr>
+        <w:spacing w:line="360" w:lineRule="auto"/>
+        <w:rPr>
+          <w:sz w:val="32"/>
+          <w:szCs w:val="32"/>
+          <w:lang w:val="fr-FR"/>
+        </w:rPr>
+      </w:pPr>
+      <w:r>
+        <w:rPr>
+          <w:b/>
+          <w:sz w:val="32"/>
+          <w:szCs w:val="32"/>
+          <w:lang w:val="fr-FR"/>
+        </w:rPr>
+        <w:t>Relever un nouveau défi.</w:t>
+      </w:r>
+    </w:p>
+    <w:p>
+      <w:pPr>
+        <w:pStyle w:val="Paragraphedeliste"/>
+        <w:numPr>
+          <w:ilvl w:val="0"/>
+          <w:numId w:val="1"/>
+        </w:numPr>
+        <w:spacing w:line="360" w:lineRule="auto"/>
+        <w:rPr>
+          <w:sz w:val="32"/>
+          <w:szCs w:val="32"/>
+          <w:lang w:val="fr-FR"/>
+        </w:rPr>
+      </w:pPr>
+      <w:r>
+        <w:rPr>
+          <w:b/>
+          <w:sz w:val="32"/>
+          <w:szCs w:val="32"/>
+          <w:lang w:val="fr-FR"/>
+        </w:rPr>
+        <w:t xml:space="preserve">Voir comment utiliser les connaissances que je vais acquérir pour proposer </w:t>
+      </w:r>
+      <w:proofErr w:type="gramStart"/>
+      <w:r>
+        <w:rPr>
+          <w:b/>
+          <w:sz w:val="32"/>
+          <w:szCs w:val="32"/>
+          <w:lang w:val="fr-FR"/>
+        </w:rPr>
+        <w:t>des solutions numérique</w:t>
+      </w:r>
+      <w:proofErr w:type="gramEnd"/>
+      <w:r>
+        <w:rPr>
+          <w:b/>
+          <w:sz w:val="32"/>
+          <w:szCs w:val="32"/>
+          <w:lang w:val="fr-FR"/>
+        </w:rPr>
+        <w:t xml:space="preserve"> en Génie Civil.</w:t>
       </w:r>
       <w:bookmarkStart w:id="0" w:name="_GoBack"/>
       <w:bookmarkEnd w:id="0"/>

</xml_diff>